<commit_message>
Can now recognise input strings
</commit_message>
<xml_diff>
--- a/Write-up.docx
+++ b/Write-up.docx
@@ -332,15 +332,7 @@
     </w:p>
     <w:p>
       <w:r>
-        <w:t xml:space="preserve">A key aim of my encoding was to maximise </w:t>
-      </w:r>
-      <w:proofErr w:type="gramStart"/>
-      <w:r>
-        <w:t>readability,</w:t>
-      </w:r>
-      <w:proofErr w:type="gramEnd"/>
-      <w:r>
-        <w:t xml:space="preserve"> therefore I will describe the key features which achieve this:</w:t>
+        <w:t>A key aim of my encoding was to maximise readability, therefore I will describe the key features which achieve this:</w:t>
       </w:r>
     </w:p>
     <w:p/>
@@ -371,15 +363,7 @@
         </w:numPr>
       </w:pPr>
       <w:r>
-        <w:t xml:space="preserve">Each set of tuples is separated into their respective </w:t>
-      </w:r>
-      <w:proofErr w:type="gramStart"/>
-      <w:r>
-        <w:t>sections,</w:t>
-      </w:r>
-      <w:proofErr w:type="gramEnd"/>
-      <w:r>
-        <w:t xml:space="preserve"> each section is headed by </w:t>
+        <w:t xml:space="preserve">Each set of tuples is separated into their respective sections, each section is headed by </w:t>
       </w:r>
       <w:r>
         <w:t>a “/” followed by the type of tuples contained below</w:t>
@@ -429,8 +413,6 @@
       <w:r>
         <w:t>All the declarations must be written below the headings for each and follow the respective ruled for each type.</w:t>
       </w:r>
-      <w:bookmarkStart w:id="0" w:name="_GoBack"/>
-      <w:bookmarkEnd w:id="0"/>
     </w:p>
     <w:p>
       <w:pPr>
@@ -549,18 +531,46 @@
         </w:numPr>
       </w:pPr>
       <w:r>
-        <w:t xml:space="preserve">The start variable must </w:t>
-      </w:r>
-      <w:proofErr w:type="gramStart"/>
-      <w:r>
-        <w:t>be  a</w:t>
-      </w:r>
-      <w:proofErr w:type="gramEnd"/>
-      <w:r>
-        <w:t xml:space="preserve"> single character</w:t>
-      </w:r>
-    </w:p>
-    <w:p/>
+        <w:t>The start variable must be  a single character</w:t>
+      </w:r>
+    </w:p>
+    <w:p/>
+    <w:p>
+      <w:pPr>
+        <w:pStyle w:val="Heading1"/>
+      </w:pPr>
+      <w:r>
+        <w:t>Task 3</w:t>
+      </w:r>
+    </w:p>
+    <w:p/>
+    <w:p>
+      <w:r>
+        <w:t>As instructed by the coursework specification, I constructed a derivation tree with a maximum depth of 2n-1</w:t>
+      </w:r>
+      <w:r>
+        <w:t xml:space="preserve">, and if any of the productions matched the input string, the string is accepted. </w:t>
+      </w:r>
+    </w:p>
+    <w:p/>
+    <w:p>
+      <w:r>
+        <w:t>The issue with this method is that it runs in exponential time; which will significantly slow down the parser for longer input strings. An alternate approach is to use the CYK algorithm which uses Dynamic Programming to store the intermediate results so that the parser can operate in polynomial time.</w:t>
+      </w:r>
+      <w:bookmarkStart w:id="0" w:name="_GoBack"/>
+      <w:bookmarkEnd w:id="0"/>
+    </w:p>
+    <w:p/>
+    <w:p>
+      <w:hyperlink r:id="rId6" w:history="1">
+        <w:r>
+          <w:rPr>
+            <w:rStyle w:val="Hyperlink"/>
+          </w:rPr>
+          <w:t>https://en.wikipedia.org/wiki/CYK_algorithm</w:t>
+        </w:r>
+      </w:hyperlink>
+    </w:p>
     <w:p/>
     <w:p/>
     <w:p/>
@@ -1349,6 +1359,17 @@
       <w:contextualSpacing/>
     </w:pPr>
   </w:style>
+  <w:style w:type="character" w:styleId="Hyperlink">
+    <w:name w:val="Hyperlink"/>
+    <w:basedOn w:val="DefaultParagraphFont"/>
+    <w:uiPriority w:val="99"/>
+    <w:unhideWhenUsed/>
+    <w:rsid w:val="00C73260"/>
+    <w:rPr>
+      <w:color w:val="0563C1" w:themeColor="hyperlink"/>
+      <w:u w:val="single"/>
+    </w:rPr>
+  </w:style>
 </w:styles>
 </file>
 

</xml_diff>